<commit_message>
Updates to meet additional assignement requirements found under submit
write.table() using row.name=FALSE added
</commit_message>
<xml_diff>
--- a/Data Code Book.docx
+++ b/Data Code Book.docx
@@ -6,10 +6,30 @@
       <w:r>
         <w:t>Data Code Book for tidy_data.csv</w:t>
       </w:r>
-    </w:p>
-    <w:p>
-      <w:r>
-        <w:t xml:space="preserve">The tidy_data.csv file is generated from data linked in the </w:t>
+      <w:r>
+        <w:t xml:space="preserve"> and tidy_data.txt</w:t>
+      </w:r>
+    </w:p>
+    <w:p>
+      <w:r>
+        <w:t xml:space="preserve">The </w:t>
+      </w:r>
+      <w:bookmarkStart w:id="0" w:name="_GoBack"/>
+      <w:r>
+        <w:t>tidy_data.csv</w:t>
+      </w:r>
+      <w:bookmarkEnd w:id="0"/>
+      <w:r>
+        <w:t xml:space="preserve"> </w:t>
+      </w:r>
+      <w:r>
+        <w:t xml:space="preserve"> </w:t>
+      </w:r>
+      <w:r>
+        <w:t>and tidy_data.txt</w:t>
+      </w:r>
+      <w:r>
+        <w:t xml:space="preserve"> file is generated from data linked in the </w:t>
       </w:r>
       <w:r>
         <w:rPr>
@@ -685,18 +705,19 @@
         <w:t>tidy_data.csv</w:t>
       </w:r>
       <w:r>
+        <w:t xml:space="preserve"> </w:t>
+      </w:r>
+      <w:r>
+        <w:t>and tidy_data.txt</w:t>
+      </w:r>
+      <w:r>
         <w:t xml:space="preserve"> output in accordance with the assignment directions. “</w:t>
       </w:r>
       <w:r>
         <w:t>Extracts only the measurements on the mean and standard deviation for each measurement.</w:t>
       </w:r>
       <w:r>
-        <w:t>” Is very specific.</w:t>
-      </w:r>
-      <w:bookmarkStart w:id="0" w:name="_GoBack"/>
-      <w:bookmarkEnd w:id="0"/>
-      <w:r>
-        <w:t xml:space="preserve"> </w:t>
+        <w:t xml:space="preserve">” Is very specific. </w:t>
       </w:r>
     </w:p>
     <w:p/>

</xml_diff>